<commit_message>
finish question 1 and 2 in HW4
</commit_message>
<xml_diff>
--- a/HW4_Miao_Cai.docx
+++ b/HW4_Miao_Cai.docx
@@ -294,7 +294,7 @@
         <w:rPr>
           <w:rStyle w:val="StringTok"/>
         </w:rPr>
-        <w:t xml:space="preserve">'seizure_num'</w:t>
+        <w:t xml:space="preserve">'week'</w:t>
       </w:r>
       <w:r>
         <w:rPr>
@@ -360,7 +360,142 @@
         <w:rPr>
           <w:rStyle w:val="NormalTok"/>
         </w:rPr>
-        <w:t xml:space="preserve">Age)</w:t>
+        <w:t xml:space="preserve">Age) </w:t>
+      </w:r>
+      <w:r>
+        <w:rPr>
+          <w:rStyle w:val="OperatorTok"/>
+        </w:rPr>
+        <w:t xml:space="preserve">%&gt;%</w:t>
+      </w:r>
+      <w:r>
+        <w:rPr>
+          <w:rStyle w:val="StringTok"/>
+        </w:rPr>
+        <w:t xml:space="preserve"> </w:t>
+      </w:r>
+      <w:r>
+        <w:br w:type="textWrapping"/>
+      </w:r>
+      <w:r>
+        <w:rPr>
+          <w:rStyle w:val="StringTok"/>
+        </w:rPr>
+        <w:t xml:space="preserve">  </w:t>
+      </w:r>
+      <w:r>
+        <w:rPr>
+          <w:rStyle w:val="KeywordTok"/>
+        </w:rPr>
+        <w:t xml:space="preserve">mutate</w:t>
+      </w:r>
+      <w:r>
+        <w:rPr>
+          <w:rStyle w:val="NormalTok"/>
+        </w:rPr>
+        <w:t xml:space="preserve">(</w:t>
+      </w:r>
+      <w:r>
+        <w:rPr>
+          <w:rStyle w:val="DataTypeTok"/>
+        </w:rPr>
+        <w:t xml:space="preserve">week =</w:t>
+      </w:r>
+      <w:r>
+        <w:rPr>
+          <w:rStyle w:val="NormalTok"/>
+        </w:rPr>
+        <w:t xml:space="preserve"> </w:t>
+      </w:r>
+      <w:r>
+        <w:rPr>
+          <w:rStyle w:val="KeywordTok"/>
+        </w:rPr>
+        <w:t xml:space="preserve">as.integer</w:t>
+      </w:r>
+      <w:r>
+        <w:rPr>
+          <w:rStyle w:val="NormalTok"/>
+        </w:rPr>
+        <w:t xml:space="preserve">(</w:t>
+      </w:r>
+      <w:r>
+        <w:rPr>
+          <w:rStyle w:val="KeywordTok"/>
+        </w:rPr>
+        <w:t xml:space="preserve">substr</w:t>
+      </w:r>
+      <w:r>
+        <w:rPr>
+          <w:rStyle w:val="NormalTok"/>
+        </w:rPr>
+        <w:t xml:space="preserve">(week, </w:t>
+      </w:r>
+      <w:r>
+        <w:rPr>
+          <w:rStyle w:val="DecValTok"/>
+        </w:rPr>
+        <w:t xml:space="preserve">8</w:t>
+      </w:r>
+      <w:r>
+        <w:rPr>
+          <w:rStyle w:val="NormalTok"/>
+        </w:rPr>
+        <w:t xml:space="preserve">, </w:t>
+      </w:r>
+      <w:r>
+        <w:rPr>
+          <w:rStyle w:val="DecValTok"/>
+        </w:rPr>
+        <w:t xml:space="preserve">8</w:t>
+      </w:r>
+      <w:r>
+        <w:rPr>
+          <w:rStyle w:val="NormalTok"/>
+        </w:rPr>
+        <w:t xml:space="preserve">))</w:t>
+      </w:r>
+      <w:r>
+        <w:rPr>
+          <w:rStyle w:val="OperatorTok"/>
+        </w:rPr>
+        <w:t xml:space="preserve">*</w:t>
+      </w:r>
+      <w:r>
+        <w:rPr>
+          <w:rStyle w:val="DecValTok"/>
+        </w:rPr>
+        <w:t xml:space="preserve">2</w:t>
+      </w:r>
+      <w:r>
+        <w:rPr>
+          <w:rStyle w:val="NormalTok"/>
+        </w:rPr>
+        <w:t xml:space="preserve"> </w:t>
+      </w:r>
+      <w:r>
+        <w:rPr>
+          <w:rStyle w:val="OperatorTok"/>
+        </w:rPr>
+        <w:t xml:space="preserve">-</w:t>
+      </w:r>
+      <w:r>
+        <w:rPr>
+          <w:rStyle w:val="StringTok"/>
+        </w:rPr>
+        <w:t xml:space="preserve"> </w:t>
+      </w:r>
+      <w:r>
+        <w:rPr>
+          <w:rStyle w:val="DecValTok"/>
+        </w:rPr>
+        <w:t xml:space="preserve">2</w:t>
+      </w:r>
+      <w:r>
+        <w:rPr>
+          <w:rStyle w:val="NormalTok"/>
+        </w:rPr>
+        <w:t xml:space="preserve">)</w:t>
       </w:r>
       <w:r>
         <w:br w:type="textWrapping"/>
@@ -519,10 +654,10 @@
           <w:p>
             <w:pPr>
               <w:pStyle w:val="Compact"/>
-              <w:jc w:val="left"/>
-            </w:pPr>
-            <w:r>
-              <w:t xml:space="preserve">seizure_num</w:t>
+              <w:jc w:val="right"/>
+            </w:pPr>
+            <w:r>
+              <w:t xml:space="preserve">week</w:t>
             </w:r>
           </w:p>
         </w:tc>
@@ -582,10 +717,10 @@
           <w:p>
             <w:pPr>
               <w:pStyle w:val="Compact"/>
-              <w:jc w:val="left"/>
-            </w:pPr>
-            <w:r>
-              <w:t xml:space="preserve">seizure1</w:t>
+              <w:jc w:val="right"/>
+            </w:pPr>
+            <w:r>
+              <w:t xml:space="preserve">0</w:t>
             </w:r>
           </w:p>
         </w:tc>
@@ -639,10 +774,10 @@
           <w:p>
             <w:pPr>
               <w:pStyle w:val="Compact"/>
-              <w:jc w:val="left"/>
-            </w:pPr>
-            <w:r>
-              <w:t xml:space="preserve">seizure1</w:t>
+              <w:jc w:val="right"/>
+            </w:pPr>
+            <w:r>
+              <w:t xml:space="preserve">0</w:t>
             </w:r>
           </w:p>
         </w:tc>
@@ -696,10 +831,10 @@
           <w:p>
             <w:pPr>
               <w:pStyle w:val="Compact"/>
-              <w:jc w:val="left"/>
-            </w:pPr>
-            <w:r>
-              <w:t xml:space="preserve">seizure1</w:t>
+              <w:jc w:val="right"/>
+            </w:pPr>
+            <w:r>
+              <w:t xml:space="preserve">0</w:t>
             </w:r>
           </w:p>
         </w:tc>
@@ -753,10 +888,10 @@
           <w:p>
             <w:pPr>
               <w:pStyle w:val="Compact"/>
-              <w:jc w:val="left"/>
-            </w:pPr>
-            <w:r>
-              <w:t xml:space="preserve">seizure1</w:t>
+              <w:jc w:val="right"/>
+            </w:pPr>
+            <w:r>
+              <w:t xml:space="preserve">0</w:t>
             </w:r>
           </w:p>
         </w:tc>
@@ -810,10 +945,10 @@
           <w:p>
             <w:pPr>
               <w:pStyle w:val="Compact"/>
-              <w:jc w:val="left"/>
-            </w:pPr>
-            <w:r>
-              <w:t xml:space="preserve">seizure1</w:t>
+              <w:jc w:val="right"/>
+            </w:pPr>
+            <w:r>
+              <w:t xml:space="preserve">0</w:t>
             </w:r>
           </w:p>
         </w:tc>
@@ -867,10 +1002,10 @@
           <w:p>
             <w:pPr>
               <w:pStyle w:val="Compact"/>
-              <w:jc w:val="left"/>
-            </w:pPr>
-            <w:r>
-              <w:t xml:space="preserve">seizure1</w:t>
+              <w:jc w:val="right"/>
+            </w:pPr>
+            <w:r>
+              <w:t xml:space="preserve">0</w:t>
             </w:r>
           </w:p>
         </w:tc>
@@ -952,7 +1087,7 @@
         <w:rPr>
           <w:rStyle w:val="NormalTok"/>
         </w:rPr>
-        <w:t xml:space="preserve">(seizure_num, seizure)) </w:t>
+        <w:t xml:space="preserve">(week, seizure)) </w:t>
       </w:r>
       <w:r>
         <w:rPr>
@@ -967,6 +1102,54 @@
         <w:t xml:space="preserve"> </w:t>
       </w:r>
       <w:r>
+        <w:rPr>
+          <w:rStyle w:val="KeywordTok"/>
+        </w:rPr>
+        <w:t xml:space="preserve">geom_point</w:t>
+      </w:r>
+      <w:r>
+        <w:rPr>
+          <w:rStyle w:val="NormalTok"/>
+        </w:rPr>
+        <w:t xml:space="preserve">() </w:t>
+      </w:r>
+      <w:r>
+        <w:rPr>
+          <w:rStyle w:val="OperatorTok"/>
+        </w:rPr>
+        <w:t xml:space="preserve">+</w:t>
+      </w:r>
+      <w:r>
+        <w:rPr>
+          <w:rStyle w:val="StringTok"/>
+        </w:rPr>
+        <w:t xml:space="preserve"> </w:t>
+      </w:r>
+      <w:r>
+        <w:rPr>
+          <w:rStyle w:val="KeywordTok"/>
+        </w:rPr>
+        <w:t xml:space="preserve">geom_line</w:t>
+      </w:r>
+      <w:r>
+        <w:rPr>
+          <w:rStyle w:val="NormalTok"/>
+        </w:rPr>
+        <w:t xml:space="preserve">() </w:t>
+      </w:r>
+      <w:r>
+        <w:rPr>
+          <w:rStyle w:val="OperatorTok"/>
+        </w:rPr>
+        <w:t xml:space="preserve">+</w:t>
+      </w:r>
+      <w:r>
+        <w:rPr>
+          <w:rStyle w:val="StringTok"/>
+        </w:rPr>
+        <w:t xml:space="preserve"> </w:t>
+      </w:r>
+      <w:r>
         <w:br w:type="textWrapping"/>
       </w:r>
       <w:r>
@@ -979,13 +1162,49 @@
         <w:rPr>
           <w:rStyle w:val="KeywordTok"/>
         </w:rPr>
-        <w:t xml:space="preserve">geom_boxplot</w:t>
-      </w:r>
-      <w:r>
-        <w:rPr>
-          <w:rStyle w:val="NormalTok"/>
-        </w:rPr>
-        <w:t xml:space="preserve">() </w:t>
+        <w:t xml:space="preserve">facet_wrap</w:t>
+      </w:r>
+      <w:r>
+        <w:rPr>
+          <w:rStyle w:val="NormalTok"/>
+        </w:rPr>
+        <w:t xml:space="preserve">(.</w:t>
+      </w:r>
+      <w:r>
+        <w:rPr>
+          <w:rStyle w:val="OperatorTok"/>
+        </w:rPr>
+        <w:t xml:space="preserve">~</w:t>
+      </w:r>
+      <w:r>
+        <w:rPr>
+          <w:rStyle w:val="NormalTok"/>
+        </w:rPr>
+        <w:t xml:space="preserve">ID, </w:t>
+      </w:r>
+      <w:r>
+        <w:rPr>
+          <w:rStyle w:val="DataTypeTok"/>
+        </w:rPr>
+        <w:t xml:space="preserve">ncol =</w:t>
+      </w:r>
+      <w:r>
+        <w:rPr>
+          <w:rStyle w:val="NormalTok"/>
+        </w:rPr>
+        <w:t xml:space="preserve"> </w:t>
+      </w:r>
+      <w:r>
+        <w:rPr>
+          <w:rStyle w:val="DecValTok"/>
+        </w:rPr>
+        <w:t xml:space="preserve">7</w:t>
+      </w:r>
+      <w:r>
+        <w:rPr>
+          <w:rStyle w:val="NormalTok"/>
+        </w:rPr>
+        <w:t xml:space="preserve">) </w:t>
       </w:r>
       <w:r>
         <w:rPr>
@@ -1019,7 +1238,7 @@
       <w:r>
         <w:drawing>
           <wp:inline>
-            <wp:extent cx="5334000" cy="4267200"/>
+            <wp:extent cx="5334000" cy="8001000"/>
             <wp:effectExtent b="0" l="0" r="0" t="0"/>
             <wp:docPr descr="" title="" id="1" name="Picture"/>
             <a:graphic>
@@ -1040,7 +1259,7 @@
                   <pic:spPr bwMode="auto">
                     <a:xfrm>
                       <a:off x="0" y="0"/>
-                      <a:ext cx="5334000" cy="4267200"/>
+                      <a:ext cx="5334000" cy="8001000"/>
                     </a:xfrm>
                     <a:prstGeom prst="rect">
                       <a:avLst/>
@@ -1057,6 +1276,47 @@
             </a:graphic>
           </wp:inline>
         </w:drawing>
+      </w:r>
+    </w:p>
+    <w:p>
+      <w:pPr>
+        <w:pStyle w:val="SourceCode"/>
+      </w:pPr>
+      <w:r>
+        <w:rPr>
+          <w:rStyle w:val="NormalTok"/>
+        </w:rPr>
+        <w:t xml:space="preserve">readr</w:t>
+      </w:r>
+      <w:r>
+        <w:rPr>
+          <w:rStyle w:val="OperatorTok"/>
+        </w:rPr>
+        <w:t xml:space="preserve">::</w:t>
+      </w:r>
+      <w:r>
+        <w:rPr>
+          <w:rStyle w:val="KeywordTok"/>
+        </w:rPr>
+        <w:t xml:space="preserve">write_csv</w:t>
+      </w:r>
+      <w:r>
+        <w:rPr>
+          <w:rStyle w:val="NormalTok"/>
+        </w:rPr>
+        <w:t xml:space="preserve">(datlong, </w:t>
+      </w:r>
+      <w:r>
+        <w:rPr>
+          <w:rStyle w:val="StringTok"/>
+        </w:rPr>
+        <w:t xml:space="preserve">'HW4/hw4long.csv'</w:t>
+      </w:r>
+      <w:r>
+        <w:rPr>
+          <w:rStyle w:val="NormalTok"/>
+        </w:rPr>
+        <w:t xml:space="preserve">)</w:t>
       </w:r>
     </w:p>
     <w:sectPr/>

</xml_diff>